<commit_message>
Opdater ret OC02 snedBesked
#131
</commit_message>
<xml_diff>
--- a/02 Requirements & Analysis/OC02 sendBesked.docx
+++ b/02 Requirements & Analysis/OC02 sendBesked.docx
@@ -14,8 +14,17 @@
           <w:sz w:val="52"/>
           <w:szCs w:val="52"/>
         </w:rPr>
-        <w:t>OC02 sendBesked</w:t>
-      </w:r>
+        <w:t xml:space="preserve">OC02 </w:t>
+      </w:r>
+      <w:proofErr w:type="spellStart"/>
+      <w:r>
+        <w:rPr>
+          <w:sz w:val="52"/>
+          <w:szCs w:val="52"/>
+        </w:rPr>
+        <w:t>sendBesked</w:t>
+      </w:r>
+      <w:proofErr w:type="spellEnd"/>
     </w:p>
     <w:p>
       <w:pPr>
@@ -40,15 +49,30 @@
       </w:r>
     </w:p>
     <w:p>
-      <w:r>
-        <w:t>sendBesked(besked</w:t>
+      <w:proofErr w:type="spellStart"/>
+      <w:proofErr w:type="gramStart"/>
+      <w:r>
+        <w:t>sendBesked</w:t>
+      </w:r>
+      <w:proofErr w:type="spellEnd"/>
+      <w:r>
+        <w:t>(</w:t>
+      </w:r>
+      <w:proofErr w:type="gramEnd"/>
+      <w:r>
+        <w:t>besked</w:t>
       </w:r>
       <w:r>
         <w:t>tekst</w:t>
       </w:r>
       <w:r>
-        <w:t>: String</w:t>
-      </w:r>
+        <w:t xml:space="preserve">: </w:t>
+      </w:r>
+      <w:proofErr w:type="spellStart"/>
+      <w:r>
+        <w:t>String</w:t>
+      </w:r>
+      <w:proofErr w:type="spellEnd"/>
       <w:r>
         <w:t>, afsender : Bruger</w:t>
       </w:r>
@@ -62,39 +86,71 @@
         <w:rPr>
           <w:sz w:val="32"/>
           <w:szCs w:val="32"/>
+          <w:lang w:val="en-US"/>
         </w:rPr>
       </w:pPr>
       <w:r>
         <w:rPr>
           <w:sz w:val="32"/>
           <w:szCs w:val="32"/>
+          <w:lang w:val="en-US"/>
         </w:rPr>
         <w:t>Cross references:</w:t>
       </w:r>
     </w:p>
     <w:p>
-      <w:r>
+      <w:pPr>
+        <w:rPr>
+          <w:lang w:val="en-US"/>
+        </w:rPr>
+      </w:pPr>
+      <w:r>
+        <w:rPr>
+          <w:lang w:val="en-US"/>
+        </w:rPr>
         <w:t>UC0</w:t>
       </w:r>
       <w:r>
-        <w:t>1 Vis besked</w:t>
-      </w:r>
-      <w:r>
+        <w:rPr>
+          <w:lang w:val="en-US"/>
+        </w:rPr>
+        <w:t xml:space="preserve">1 Vis </w:t>
+      </w:r>
+      <w:proofErr w:type="spellStart"/>
+      <w:r>
+        <w:rPr>
+          <w:lang w:val="en-US"/>
+        </w:rPr>
+        <w:t>besked</w:t>
+      </w:r>
+      <w:r>
+        <w:rPr>
+          <w:lang w:val="en-US"/>
+        </w:rPr>
         <w:t>historik</w:t>
       </w:r>
-    </w:p>
-    <w:p/>
+      <w:proofErr w:type="spellEnd"/>
+    </w:p>
+    <w:p>
+      <w:pPr>
+        <w:rPr>
+          <w:lang w:val="en-US"/>
+        </w:rPr>
+      </w:pPr>
+    </w:p>
     <w:p>
       <w:pPr>
         <w:rPr>
           <w:sz w:val="32"/>
           <w:szCs w:val="32"/>
+          <w:lang w:val="en-US"/>
         </w:rPr>
       </w:pPr>
       <w:r>
         <w:rPr>
           <w:sz w:val="32"/>
           <w:szCs w:val="32"/>
+          <w:lang w:val="en-US"/>
         </w:rPr>
         <w:t>Preconditions:</w:t>
       </w:r>
@@ -103,11 +159,16 @@
       <w:r>
         <w:t xml:space="preserve">En </w:t>
       </w:r>
+      <w:proofErr w:type="spellStart"/>
       <w:r>
         <w:t>B</w:t>
       </w:r>
       <w:r>
-        <w:t>eskedshistorik bh eksisterer</w:t>
+        <w:t>eskedshistorik</w:t>
+      </w:r>
+      <w:proofErr w:type="spellEnd"/>
+      <w:r>
+        <w:t xml:space="preserve"> bh eksisterer</w:t>
       </w:r>
       <w:r>
         <w:t>.</w:t>
@@ -134,6 +195,11 @@
       </w:r>
       <w:r>
         <w:t>ksisterer.</w:t>
+      </w:r>
+    </w:p>
+    <w:p>
+      <w:r>
+        <w:t xml:space="preserve">En Bruger modtager eksisterer. </w:t>
       </w:r>
     </w:p>
     <w:p>
@@ -180,12 +246,21 @@
           <w:szCs w:val="32"/>
         </w:rPr>
       </w:pPr>
+      <w:proofErr w:type="spellStart"/>
       <w:r>
         <w:rPr>
           <w:sz w:val="32"/>
           <w:szCs w:val="32"/>
         </w:rPr>
-        <w:t>Postconditions:</w:t>
+        <w:t>Postconditions</w:t>
+      </w:r>
+      <w:proofErr w:type="spellEnd"/>
+      <w:r>
+        <w:rPr>
+          <w:sz w:val="32"/>
+          <w:szCs w:val="32"/>
+        </w:rPr>
+        <w:t>:</w:t>
       </w:r>
     </w:p>
     <w:p>
@@ -194,8 +269,15 @@
       </w:r>
     </w:p>
     <w:p>
-      <w:r>
-        <w:t xml:space="preserve">besked.afsender blev sat til </w:t>
+      <w:proofErr w:type="spellStart"/>
+      <w:proofErr w:type="gramStart"/>
+      <w:r>
+        <w:t>besked.afsender</w:t>
+      </w:r>
+      <w:proofErr w:type="spellEnd"/>
+      <w:proofErr w:type="gramEnd"/>
+      <w:r>
+        <w:t xml:space="preserve"> blev sat til </w:t>
       </w:r>
       <w:r>
         <w:t>afsender</w:t>
@@ -205,16 +287,30 @@
       </w:r>
     </w:p>
     <w:p>
-      <w:r>
-        <w:t>besked.tekst blev sat til beskedtekst</w:t>
+      <w:proofErr w:type="spellStart"/>
+      <w:proofErr w:type="gramStart"/>
+      <w:r>
+        <w:t>besked.tekst</w:t>
+      </w:r>
+      <w:proofErr w:type="spellEnd"/>
+      <w:proofErr w:type="gramEnd"/>
+      <w:r>
+        <w:t xml:space="preserve"> blev sat til beskedtekst</w:t>
       </w:r>
       <w:r>
         <w:t>.</w:t>
       </w:r>
     </w:p>
     <w:p>
-      <w:r>
-        <w:t>besked.modtager blev sat til modtager.</w:t>
+      <w:proofErr w:type="spellStart"/>
+      <w:proofErr w:type="gramStart"/>
+      <w:r>
+        <w:t>besked.modtager</w:t>
+      </w:r>
+      <w:proofErr w:type="spellEnd"/>
+      <w:proofErr w:type="gramEnd"/>
+      <w:r>
+        <w:t xml:space="preserve"> blev sat til modtager.</w:t>
       </w:r>
     </w:p>
     <w:p>
@@ -225,7 +321,16 @@
     <w:p>
       <w:r>
         <w:tab/>
-        <w:t>besked.status blev sat til true</w:t>
+      </w:r>
+      <w:proofErr w:type="spellStart"/>
+      <w:proofErr w:type="gramStart"/>
+      <w:r>
+        <w:t>besked.status</w:t>
+      </w:r>
+      <w:proofErr w:type="spellEnd"/>
+      <w:proofErr w:type="gramEnd"/>
+      <w:r>
+        <w:t xml:space="preserve"> blev sat til true</w:t>
       </w:r>
     </w:p>
     <w:p>
@@ -236,7 +341,16 @@
     <w:p>
       <w:r>
         <w:tab/>
-        <w:t>besked.status blev sat til false</w:t>
+      </w:r>
+      <w:proofErr w:type="spellStart"/>
+      <w:proofErr w:type="gramStart"/>
+      <w:r>
+        <w:t>besked.status</w:t>
+      </w:r>
+      <w:proofErr w:type="spellEnd"/>
+      <w:proofErr w:type="gramEnd"/>
+      <w:r>
+        <w:t xml:space="preserve"> blev sat til false</w:t>
       </w:r>
     </w:p>
     <w:p>

</xml_diff>